<commit_message>
tentativa de corrigir bean validator
</commit_message>
<xml_diff>
--- a/Tarefa 1.docx
+++ b/Tarefa 1.docx
@@ -218,7 +218,7 @@
           <v:shape id="_x0000_i1025" type="#_x0000_t75" style="width:405.75pt;height:116.25pt" o:ole="">
             <v:imagedata r:id="rId8" o:title=""/>
           </v:shape>
-          <o:OLEObject Type="Embed" ProgID="Excel.Sheet.12" ShapeID="_x0000_i1025" DrawAspect="Content" ObjectID="_1708190897" r:id="rId9"/>
+          <o:OLEObject Type="Embed" ProgID="Excel.Sheet.12" ShapeID="_x0000_i1025" DrawAspect="Content" ObjectID="_1709408557" r:id="rId9"/>
         </w:object>
       </w:r>
     </w:p>
@@ -259,10 +259,10 @@
       </w:pPr>
       <w:r>
         <w:object w:dxaOrig="8059" w:dyaOrig="999" w14:anchorId="65314B92">
-          <v:shape id="_x0000_i1026" type="#_x0000_t75" style="width:402.75pt;height:50.25pt" o:ole="">
+          <v:shape id="_x0000_i1030" type="#_x0000_t75" style="width:402.75pt;height:50.25pt" o:ole="">
             <v:imagedata r:id="rId10" o:title=""/>
           </v:shape>
-          <o:OLEObject Type="Embed" ProgID="Excel.Sheet.12" ShapeID="_x0000_i1026" DrawAspect="Content" ObjectID="_1708190898" r:id="rId11"/>
+          <o:OLEObject Type="Embed" ProgID="Excel.Sheet.12" ShapeID="_x0000_i1030" DrawAspect="Content" ObjectID="_1709408558" r:id="rId11"/>
         </w:object>
       </w:r>
     </w:p>
@@ -1223,7 +1223,7 @@
           <v:shape id="_x0000_i1027" type="#_x0000_t75" style="width:405.75pt;height:39pt" o:ole="">
             <v:imagedata r:id="rId12" o:title=""/>
           </v:shape>
-          <o:OLEObject Type="Embed" ProgID="Excel.Sheet.12" ShapeID="_x0000_i1027" DrawAspect="Content" ObjectID="_1708190899" r:id="rId13"/>
+          <o:OLEObject Type="Embed" ProgID="Excel.Sheet.12" ShapeID="_x0000_i1027" DrawAspect="Content" ObjectID="_1709408559" r:id="rId13"/>
         </w:object>
       </w:r>
     </w:p>

</xml_diff>